<commit_message>
Selección de idiomas y corrección de estilos
</commit_message>
<xml_diff>
--- a/Traducción página web - Ingles.docx
+++ b/Traducción página web - Ingles.docx
@@ -543,122 +543,235 @@
         </w:rPr>
         <w:t>Formulario de contacto</w:t>
       </w:r>
+    </w:p>
+    <w:p>
+      <w:pPr>
+        <w:spacing w:after="0"/>
+        <w:ind w:left="-567" w:right="-852"/>
+        <w:rPr>
+          <w:rFonts w:cstheme="minorHAnsi"/>
+        </w:rPr>
+      </w:pPr>
+      <w:r>
+        <w:rPr>
+          <w:rFonts w:cstheme="minorHAnsi"/>
+        </w:rPr>
+        <w:t>Correo electrónico</w:t>
+      </w:r>
+    </w:p>
+    <w:p>
+      <w:pPr>
+        <w:spacing w:after="0"/>
+        <w:ind w:left="-567" w:right="-852"/>
+        <w:rPr>
+          <w:rFonts w:cstheme="minorHAnsi"/>
+        </w:rPr>
+      </w:pPr>
+      <w:r>
+        <w:rPr>
+          <w:rFonts w:cstheme="minorHAnsi"/>
+        </w:rPr>
+        <w:t>Nombre</w:t>
+      </w:r>
+    </w:p>
+    <w:p>
+      <w:pPr>
+        <w:spacing w:after="0"/>
+        <w:ind w:left="-567" w:right="-852"/>
+        <w:rPr>
+          <w:rFonts w:cstheme="minorHAnsi"/>
+        </w:rPr>
+      </w:pPr>
+      <w:r>
+        <w:rPr>
+          <w:rFonts w:cstheme="minorHAnsi"/>
+        </w:rPr>
+        <w:t>Mensaje</w:t>
+      </w:r>
+    </w:p>
+    <w:p>
+      <w:pPr>
+        <w:spacing w:after="0"/>
+        <w:ind w:left="-567" w:right="-852"/>
+        <w:rPr>
+          <w:rFonts w:cstheme="minorHAnsi"/>
+        </w:rPr>
+      </w:pPr>
+      <w:r>
+        <w:rPr>
+          <w:rFonts w:cstheme="minorHAnsi"/>
+        </w:rPr>
+        <w:t>Enviar</w:t>
+      </w:r>
+    </w:p>
+    <w:p>
+      <w:pPr>
+        <w:spacing w:after="0"/>
+        <w:ind w:left="-567" w:right="-852"/>
+        <w:rPr>
+          <w:rFonts w:cstheme="minorHAnsi"/>
+        </w:rPr>
+      </w:pPr>
+    </w:p>
+    <w:p>
+      <w:pPr>
+        <w:spacing w:after="0"/>
+        <w:ind w:left="-567" w:right="-852"/>
+        <w:rPr>
+          <w:rFonts w:cstheme="minorHAnsi"/>
+        </w:rPr>
+      </w:pPr>
+      <w:r>
+        <w:rPr>
+          <w:rFonts w:cstheme="minorHAnsi"/>
+        </w:rPr>
+        <w:t>Utilizamos cookies para obtener estadísticas y mejorar nuestro sitio.</w:t>
+      </w:r>
+    </w:p>
+    <w:p>
+      <w:pPr>
+        <w:spacing w:after="0"/>
+        <w:ind w:left="-567" w:right="-852"/>
+        <w:rPr>
+          <w:rFonts w:cstheme="minorHAnsi"/>
+        </w:rPr>
+      </w:pPr>
+      <w:r>
+        <w:rPr>
+          <w:rFonts w:cstheme="minorHAnsi"/>
+        </w:rPr>
+        <w:t>Aceptar</w:t>
+      </w:r>
+    </w:p>
+    <w:p>
+      <w:pPr>
+        <w:spacing w:after="0"/>
+        <w:ind w:left="-567" w:right="-852"/>
+        <w:rPr>
+          <w:rFonts w:cstheme="minorHAnsi"/>
+        </w:rPr>
+      </w:pPr>
+      <w:r>
+        <w:rPr>
+          <w:rFonts w:cstheme="minorHAnsi"/>
+        </w:rPr>
+        <w:t>Leer más</w:t>
+      </w:r>
+    </w:p>
+    <w:p>
+      <w:pPr>
+        <w:spacing w:after="0"/>
+        <w:ind w:left="-567" w:right="-852"/>
+        <w:rPr>
+          <w:rFonts w:cstheme="minorHAnsi"/>
+        </w:rPr>
+      </w:pPr>
+    </w:p>
+    <w:p>
+      <w:pPr>
+        <w:spacing w:after="0"/>
+        <w:ind w:left="-567" w:right="-852"/>
+        <w:rPr>
+          <w:rFonts w:cstheme="minorHAnsi"/>
+        </w:rPr>
+      </w:pPr>
+      <w:r>
+        <w:rPr>
+          <w:rFonts w:ascii="Arial" w:hAnsi="Arial" w:cs="Arial"/>
+          <w:color w:val="565C62"/>
+          <w:sz w:val="18"/>
+          <w:szCs w:val="18"/>
+        </w:rPr>
+        <w:t>Sitio web diseñado y creado por</w:t>
+      </w:r>
+      <w:r>
+        <w:rPr>
+          <w:rFonts w:ascii="Arial" w:hAnsi="Arial" w:cs="Arial"/>
+          <w:color w:val="565C62"/>
+          <w:sz w:val="18"/>
+          <w:szCs w:val="18"/>
+        </w:rPr>
+        <w:br/>
+      </w:r>
+      <w:hyperlink r:id="rId5" w:history="1">
+        <w:r>
+          <w:rPr>
+            <w:rStyle w:val="Hipervnculo"/>
+            <w:rFonts w:ascii="Arial" w:hAnsi="Arial" w:cs="Arial"/>
+            <w:sz w:val="18"/>
+            <w:szCs w:val="18"/>
+            <w:u w:val="none"/>
+          </w:rPr>
+          <w:t xml:space="preserve">Alejandro </w:t>
+        </w:r>
+        <w:proofErr w:type="spellStart"/>
+        <w:r>
+          <w:rPr>
+            <w:rStyle w:val="Hipervnculo"/>
+            <w:rFonts w:ascii="Arial" w:hAnsi="Arial" w:cs="Arial"/>
+            <w:sz w:val="18"/>
+            <w:szCs w:val="18"/>
+            <w:u w:val="none"/>
+          </w:rPr>
+          <w:t>Calgaro</w:t>
+        </w:r>
+        <w:proofErr w:type="spellEnd"/>
+      </w:hyperlink>
+      <w:r>
+        <w:rPr>
+          <w:rFonts w:ascii="Arial" w:hAnsi="Arial" w:cs="Arial"/>
+          <w:color w:val="565C62"/>
+          <w:sz w:val="18"/>
+          <w:szCs w:val="18"/>
+        </w:rPr>
+        <w:t> y </w:t>
+      </w:r>
+      <w:hyperlink r:id="rId6" w:history="1">
+        <w:r>
+          <w:rPr>
+            <w:rStyle w:val="Hipervnculo"/>
+            <w:rFonts w:ascii="Arial" w:hAnsi="Arial" w:cs="Arial"/>
+            <w:sz w:val="18"/>
+            <w:szCs w:val="18"/>
+            <w:u w:val="none"/>
+          </w:rPr>
+          <w:t xml:space="preserve">Guadalupe </w:t>
+        </w:r>
+        <w:proofErr w:type="spellStart"/>
+        <w:r>
+          <w:rPr>
+            <w:rStyle w:val="Hipervnculo"/>
+            <w:rFonts w:ascii="Arial" w:hAnsi="Arial" w:cs="Arial"/>
+            <w:sz w:val="18"/>
+            <w:szCs w:val="18"/>
+            <w:u w:val="none"/>
+          </w:rPr>
+          <w:t>Rodriguez</w:t>
+        </w:r>
+        <w:proofErr w:type="spellEnd"/>
+      </w:hyperlink>
+      <w:r>
+        <w:rPr>
+          <w:rFonts w:ascii="Arial" w:hAnsi="Arial" w:cs="Arial"/>
+          <w:color w:val="565C62"/>
+          <w:sz w:val="18"/>
+          <w:szCs w:val="18"/>
+        </w:rPr>
+        <w:br/>
+      </w:r>
+      <w:r>
+        <w:rPr>
+          <w:rFonts w:ascii="Arial" w:hAnsi="Arial" w:cs="Arial"/>
+          <w:i/>
+          <w:iCs/>
+          <w:color w:val="565C62"/>
+          <w:sz w:val="18"/>
+          <w:szCs w:val="18"/>
+        </w:rPr>
+        <w:t>Se reserva el uso del contenido del videojuego y de este sitio web solo para fines pastorales.</w:t>
+      </w:r>
       <w:bookmarkStart w:id="0" w:name="_GoBack"/>
       <w:bookmarkEnd w:id="0"/>
-    </w:p>
-    <w:p>
-      <w:pPr>
-        <w:spacing w:after="0"/>
-        <w:ind w:left="-567" w:right="-852"/>
-        <w:rPr>
-          <w:rFonts w:cstheme="minorHAnsi"/>
-        </w:rPr>
-      </w:pPr>
-      <w:r>
-        <w:rPr>
-          <w:rFonts w:cstheme="minorHAnsi"/>
-        </w:rPr>
-        <w:t>Correo electrónico</w:t>
-      </w:r>
-    </w:p>
-    <w:p>
-      <w:pPr>
-        <w:spacing w:after="0"/>
-        <w:ind w:left="-567" w:right="-852"/>
-        <w:rPr>
-          <w:rFonts w:cstheme="minorHAnsi"/>
-        </w:rPr>
-      </w:pPr>
-      <w:r>
-        <w:rPr>
-          <w:rFonts w:cstheme="minorHAnsi"/>
-        </w:rPr>
-        <w:t>Nombre</w:t>
-      </w:r>
-    </w:p>
-    <w:p>
-      <w:pPr>
-        <w:spacing w:after="0"/>
-        <w:ind w:left="-567" w:right="-852"/>
-        <w:rPr>
-          <w:rFonts w:cstheme="minorHAnsi"/>
-        </w:rPr>
-      </w:pPr>
-      <w:r>
-        <w:rPr>
-          <w:rFonts w:cstheme="minorHAnsi"/>
-        </w:rPr>
-        <w:t>Mensaje</w:t>
-      </w:r>
-    </w:p>
-    <w:p>
-      <w:pPr>
-        <w:spacing w:after="0"/>
-        <w:ind w:left="-567" w:right="-852"/>
-        <w:rPr>
-          <w:rFonts w:cstheme="minorHAnsi"/>
-        </w:rPr>
-      </w:pPr>
-      <w:r>
-        <w:rPr>
-          <w:rFonts w:cstheme="minorHAnsi"/>
-        </w:rPr>
-        <w:t>Enviar</w:t>
-      </w:r>
-    </w:p>
-    <w:p>
-      <w:pPr>
-        <w:spacing w:after="0"/>
-        <w:ind w:left="-567" w:right="-852"/>
-        <w:rPr>
-          <w:rFonts w:cstheme="minorHAnsi"/>
-        </w:rPr>
-      </w:pPr>
-    </w:p>
-    <w:p>
-      <w:pPr>
-        <w:spacing w:after="0"/>
-        <w:ind w:left="-567" w:right="-852"/>
-        <w:rPr>
-          <w:rFonts w:cstheme="minorHAnsi"/>
-        </w:rPr>
-      </w:pPr>
-      <w:r>
-        <w:rPr>
-          <w:rFonts w:cstheme="minorHAnsi"/>
-        </w:rPr>
-        <w:t>Utilizamos cookies para obtener estadísticas y mejorar nuestro sitio.</w:t>
-      </w:r>
-    </w:p>
-    <w:p>
-      <w:pPr>
-        <w:spacing w:after="0"/>
-        <w:ind w:left="-567" w:right="-852"/>
-        <w:rPr>
-          <w:rFonts w:cstheme="minorHAnsi"/>
-        </w:rPr>
-      </w:pPr>
-      <w:r>
-        <w:rPr>
-          <w:rFonts w:cstheme="minorHAnsi"/>
-        </w:rPr>
-        <w:t>Aceptar</w:t>
-      </w:r>
-    </w:p>
-    <w:p>
-      <w:pPr>
-        <w:spacing w:after="0"/>
-        <w:ind w:left="-567" w:right="-852"/>
-        <w:rPr>
-          <w:rFonts w:cstheme="minorHAnsi"/>
-        </w:rPr>
-      </w:pPr>
-      <w:r>
-        <w:rPr>
-          <w:rFonts w:cstheme="minorHAnsi"/>
-        </w:rPr>
-        <w:t>Leer más</w:t>
-      </w:r>
     </w:p>
     <w:sectPr>
       <w:pgSz w:w="11906" w:h="16838"/>
@@ -857,6 +970,18 @@
     <w:semiHidden/>
     <w:unhideWhenUsed/>
   </w:style>
+  <w:style w:type="character" w:styleId="Hipervnculo">
+    <w:name w:val="Hyperlink"/>
+    <w:basedOn w:val="Fuentedeprrafopredeter"/>
+    <w:uiPriority w:val="99"/>
+    <w:semiHidden/>
+    <w:unhideWhenUsed/>
+    <w:rsid w:val="00684157"/>
+    <w:rPr>
+      <w:color w:val="0000FF"/>
+      <w:u w:val="single"/>
+    </w:rPr>
+  </w:style>
 </w:styles>
 </file>
 
@@ -1046,6 +1171,18 @@
     <w:uiPriority w:val="99"/>
     <w:semiHidden/>
     <w:unhideWhenUsed/>
+  </w:style>
+  <w:style w:type="character" w:styleId="Hipervnculo">
+    <w:name w:val="Hyperlink"/>
+    <w:basedOn w:val="Fuentedeprrafopredeter"/>
+    <w:uiPriority w:val="99"/>
+    <w:semiHidden/>
+    <w:unhideWhenUsed/>
+    <w:rsid w:val="00684157"/>
+    <w:rPr>
+      <w:color w:val="0000FF"/>
+      <w:u w:val="single"/>
+    </w:rPr>
   </w:style>
 </w:styles>
 </file>

</xml_diff>